<commit_message>
update sending files ways and fix some bugs
</commit_message>
<xml_diff>
--- a/Computer Network/Chat/3118005414-孔止-7-基于P2P的局域网即时通信系统.docx
+++ b/Computer Network/Chat/3118005414-孔止-7-基于P2P的局域网即时通信系统.docx
@@ -3568,21 +3568,7 @@
             <w:rStyle w:val="ab"/>
             <w:noProof/>
           </w:rPr>
-          <w:t>程序运</w:t>
-        </w:r>
-        <w:r>
-          <w:rPr>
-            <w:rStyle w:val="ab"/>
-            <w:noProof/>
-          </w:rPr>
-          <w:t>行</w:t>
-        </w:r>
-        <w:r>
-          <w:rPr>
-            <w:rStyle w:val="ab"/>
-            <w:noProof/>
-          </w:rPr>
-          <w:t>效果</w:t>
+          <w:t>程序运行效果</w:t>
         </w:r>
         <w:r>
           <w:rPr>
@@ -3724,14 +3710,7 @@
             <w:rStyle w:val="ab"/>
             <w:noProof/>
           </w:rPr>
-          <w:t>参考文</w:t>
-        </w:r>
-        <w:r>
-          <w:rPr>
-            <w:rStyle w:val="ab"/>
-            <w:noProof/>
-          </w:rPr>
-          <w:t>献</w:t>
+          <w:t>参考文献</w:t>
         </w:r>
         <w:r>
           <w:rPr>
@@ -3791,7 +3770,7 @@
         </w:tabs>
         <w:ind w:leftChars="0" w:left="0"/>
         <w:rPr>
-          <w:rFonts w:asciiTheme="minorHAnsi" w:eastAsiaTheme="minorEastAsia" w:hAnsiTheme="minorHAnsi" w:cstheme="minorBidi" w:hint="eastAsia"/>
+          <w:rFonts w:asciiTheme="minorHAnsi" w:eastAsiaTheme="minorEastAsia" w:hAnsiTheme="minorHAnsi" w:cstheme="minorBidi"/>
           <w:noProof/>
           <w:sz w:val="21"/>
           <w:szCs w:val="22"/>
@@ -4533,9 +4512,6 @@
           <w:numId w:val="10"/>
         </w:numPr>
         <w:ind w:firstLineChars="0"/>
-        <w:rPr>
-          <w:rFonts w:hint="eastAsia"/>
-        </w:rPr>
       </w:pPr>
       <w:r>
         <w:rPr>
@@ -4648,9 +4624,6 @@
       <w:pPr>
         <w:pStyle w:val="a9"/>
         <w:ind w:firstLine="480"/>
-        <w:rPr>
-          <w:rFonts w:hint="eastAsia"/>
-        </w:rPr>
       </w:pPr>
       <w:r>
         <w:object w:dxaOrig="7110" w:dyaOrig="891" w14:anchorId="60B38F74">
@@ -4673,10 +4646,10 @@
             <v:path o:extrusionok="f" gradientshapeok="t" o:connecttype="rect"/>
             <o:lock v:ext="edit" aspectratio="t"/>
           </v:shapetype>
-          <v:shape id="_x0000_i1049" type="#_x0000_t75" style="width:355.5pt;height:44.5pt" o:ole="">
+          <v:shape id="_x0000_i1025" type="#_x0000_t75" style="width:355.5pt;height:44.5pt" o:ole="">
             <v:imagedata r:id="rId12" o:title=""/>
           </v:shape>
-          <o:OLEObject Type="Embed" ProgID="Visio.Drawing.15" ShapeID="_x0000_i1049" DrawAspect="Content" ObjectID="_1654969338" r:id="rId13"/>
+          <o:OLEObject Type="Embed" ProgID="Visio.Drawing.15" ShapeID="_x0000_i1025" DrawAspect="Content" ObjectID="_1677005477" r:id="rId13"/>
         </w:object>
       </w:r>
     </w:p>
@@ -4698,16 +4671,13 @@
       <w:pPr>
         <w:pStyle w:val="a9"/>
         <w:ind w:firstLine="480"/>
-        <w:rPr>
-          <w:rFonts w:hint="eastAsia"/>
-        </w:rPr>
       </w:pPr>
       <w:r>
         <w:object w:dxaOrig="7451" w:dyaOrig="4571" w14:anchorId="78143318">
-          <v:shape id="_x0000_i1046" type="#_x0000_t75" style="width:292.5pt;height:179.5pt" o:ole="">
+          <v:shape id="_x0000_i1026" type="#_x0000_t75" style="width:292.45pt;height:179.4pt" o:ole="">
             <v:imagedata r:id="rId14" o:title=""/>
           </v:shape>
-          <o:OLEObject Type="Embed" ProgID="Visio.Drawing.15" ShapeID="_x0000_i1046" DrawAspect="Content" ObjectID="_1654969339" r:id="rId15"/>
+          <o:OLEObject Type="Embed" ProgID="Visio.Drawing.15" ShapeID="_x0000_i1026" DrawAspect="Content" ObjectID="_1677005478" r:id="rId15"/>
         </w:object>
       </w:r>
     </w:p>
@@ -4729,16 +4699,13 @@
       <w:pPr>
         <w:pStyle w:val="a9"/>
         <w:ind w:firstLine="480"/>
-        <w:rPr>
-          <w:rFonts w:hint="eastAsia"/>
-        </w:rPr>
       </w:pPr>
       <w:r>
         <w:object w:dxaOrig="9960" w:dyaOrig="2871" w14:anchorId="5970785A">
-          <v:shape id="_x0000_i1034" type="#_x0000_t75" style="width:405pt;height:116.5pt" o:ole="">
+          <v:shape id="_x0000_i1027" type="#_x0000_t75" style="width:404.85pt;height:116.55pt" o:ole="">
             <v:imagedata r:id="rId16" o:title=""/>
           </v:shape>
-          <o:OLEObject Type="Embed" ProgID="Visio.Drawing.15" ShapeID="_x0000_i1034" DrawAspect="Content" ObjectID="_1654969340" r:id="rId17"/>
+          <o:OLEObject Type="Embed" ProgID="Visio.Drawing.15" ShapeID="_x0000_i1027" DrawAspect="Content" ObjectID="_1677005479" r:id="rId17"/>
         </w:object>
       </w:r>
     </w:p>
@@ -4763,10 +4730,10 @@
       </w:pPr>
       <w:r>
         <w:object w:dxaOrig="10500" w:dyaOrig="7121" w14:anchorId="44477F8B">
-          <v:shape id="_x0000_i1041" type="#_x0000_t75" style="width:405pt;height:275pt" o:ole="">
+          <v:shape id="_x0000_i1028" type="#_x0000_t75" style="width:404.75pt;height:274.85pt" o:ole="">
             <v:imagedata r:id="rId18" o:title=""/>
           </v:shape>
-          <o:OLEObject Type="Embed" ProgID="Visio.Drawing.15" ShapeID="_x0000_i1041" DrawAspect="Content" ObjectID="_1654969341" r:id="rId19"/>
+          <o:OLEObject Type="Embed" ProgID="Visio.Drawing.15" ShapeID="_x0000_i1028" DrawAspect="Content" ObjectID="_1677005480" r:id="rId19"/>
         </w:object>
       </w:r>
     </w:p>
@@ -4825,9 +4792,6 @@
       <w:pPr>
         <w:pStyle w:val="a9"/>
         <w:ind w:firstLine="480"/>
-        <w:rPr>
-          <w:rFonts w:hint="eastAsia"/>
-        </w:rPr>
       </w:pPr>
       <w:r>
         <w:rPr>
@@ -4840,9 +4804,6 @@
       <w:pPr>
         <w:pStyle w:val="a9"/>
         <w:ind w:left="240" w:firstLineChars="300" w:firstLine="720"/>
-        <w:rPr>
-          <w:rFonts w:hint="eastAsia"/>
-        </w:rPr>
       </w:pPr>
       <w:r>
         <w:t xml:space="preserve">QString name;       </w:t>
@@ -5003,10 +4964,10 @@
       </w:pPr>
       <w:r>
         <w:object w:dxaOrig="7690" w:dyaOrig="891" w14:anchorId="2DBF5EED">
-          <v:shape id="_x0000_i1050" type="#_x0000_t75" style="width:384.5pt;height:44.5pt" o:ole="">
+          <v:shape id="_x0000_i1029" type="#_x0000_t75" style="width:384.5pt;height:44.5pt" o:ole="">
             <v:imagedata r:id="rId20" o:title=""/>
           </v:shape>
-          <o:OLEObject Type="Embed" ProgID="Visio.Drawing.15" ShapeID="_x0000_i1050" DrawAspect="Content" ObjectID="_1654969342" r:id="rId21"/>
+          <o:OLEObject Type="Embed" ProgID="Visio.Drawing.15" ShapeID="_x0000_i1029" DrawAspect="Content" ObjectID="_1677005481" r:id="rId21"/>
         </w:object>
       </w:r>
     </w:p>
@@ -5091,16 +5052,13 @@
       <w:pPr>
         <w:pStyle w:val="a9"/>
         <w:ind w:firstLine="480"/>
-        <w:rPr>
-          <w:rFonts w:hint="eastAsia"/>
-        </w:rPr>
       </w:pPr>
       <w:r>
         <w:object w:dxaOrig="12230" w:dyaOrig="3790" w14:anchorId="07104D0D">
-          <v:shape id="_x0000_i1063" type="#_x0000_t75" style="width:453pt;height:140.5pt" o:ole="">
+          <v:shape id="_x0000_i1030" type="#_x0000_t75" style="width:453.1pt;height:140.4pt" o:ole="">
             <v:imagedata r:id="rId22" o:title=""/>
           </v:shape>
-          <o:OLEObject Type="Embed" ProgID="Visio.Drawing.15" ShapeID="_x0000_i1063" DrawAspect="Content" ObjectID="_1654969343" r:id="rId23"/>
+          <o:OLEObject Type="Embed" ProgID="Visio.Drawing.15" ShapeID="_x0000_i1030" DrawAspect="Content" ObjectID="_1677005482" r:id="rId23"/>
         </w:object>
       </w:r>
     </w:p>
@@ -5179,10 +5137,10 @@
       </w:pPr>
       <w:r>
         <w:object w:dxaOrig="10951" w:dyaOrig="6130" w14:anchorId="423B41EB">
-          <v:shape id="_x0000_i1076" type="#_x0000_t75" style="width:453.5pt;height:254pt" o:ole="">
+          <v:shape id="_x0000_i1031" type="#_x0000_t75" style="width:453.35pt;height:254.1pt" o:ole="">
             <v:imagedata r:id="rId24" o:title=""/>
           </v:shape>
-          <o:OLEObject Type="Embed" ProgID="Visio.Drawing.15" ShapeID="_x0000_i1076" DrawAspect="Content" ObjectID="_1654969344" r:id="rId25"/>
+          <o:OLEObject Type="Embed" ProgID="Visio.Drawing.15" ShapeID="_x0000_i1031" DrawAspect="Content" ObjectID="_1677005483" r:id="rId25"/>
         </w:object>
       </w:r>
     </w:p>
@@ -5291,9 +5249,6 @@
       <w:pPr>
         <w:pStyle w:val="a0"/>
         <w:spacing w:before="163" w:after="163"/>
-        <w:rPr>
-          <w:rFonts w:hint="eastAsia"/>
-        </w:rPr>
       </w:pPr>
       <w:bookmarkStart w:id="18" w:name="_Toc44355288"/>
       <w:r>
@@ -5627,10 +5582,10 @@
       </w:pPr>
       <w:r>
         <w:object w:dxaOrig="10511" w:dyaOrig="5700" w14:anchorId="48138F61">
-          <v:shape id="_x0000_i1079" type="#_x0000_t75" style="width:453.5pt;height:246pt" o:ole="">
+          <v:shape id="_x0000_i1032" type="#_x0000_t75" style="width:453.55pt;height:245.95pt" o:ole="">
             <v:imagedata r:id="rId26" o:title=""/>
           </v:shape>
-          <o:OLEObject Type="Embed" ProgID="Visio.Drawing.15" ShapeID="_x0000_i1079" DrawAspect="Content" ObjectID="_1654969345" r:id="rId27"/>
+          <o:OLEObject Type="Embed" ProgID="Visio.Drawing.15" ShapeID="_x0000_i1032" DrawAspect="Content" ObjectID="_1677005484" r:id="rId27"/>
         </w:object>
       </w:r>
     </w:p>
@@ -5670,7 +5625,6 @@
               <w:pStyle w:val="a9"/>
               <w:ind w:firstLineChars="0" w:firstLine="0"/>
               <w:rPr>
-                <w:rFonts w:hint="eastAsia"/>
                 <w:sz w:val="21"/>
                 <w:szCs w:val="21"/>
               </w:rPr>
@@ -5722,7 +5676,6 @@
               <w:pStyle w:val="a9"/>
               <w:ind w:firstLineChars="0" w:firstLine="0"/>
               <w:rPr>
-                <w:rFonts w:hint="eastAsia"/>
                 <w:sz w:val="21"/>
                 <w:szCs w:val="21"/>
               </w:rPr>
@@ -5796,7 +5749,6 @@
               <w:pStyle w:val="a9"/>
               <w:ind w:firstLineChars="0" w:firstLine="0"/>
               <w:rPr>
-                <w:rFonts w:hint="eastAsia"/>
                 <w:sz w:val="21"/>
                 <w:szCs w:val="21"/>
               </w:rPr>
@@ -5832,7 +5784,6 @@
               <w:pStyle w:val="a9"/>
               <w:ind w:firstLineChars="0" w:firstLine="0"/>
               <w:rPr>
-                <w:rFonts w:hint="eastAsia"/>
                 <w:sz w:val="21"/>
                 <w:szCs w:val="21"/>
               </w:rPr>
@@ -5856,7 +5807,6 @@
               <w:pStyle w:val="a9"/>
               <w:ind w:firstLineChars="0" w:firstLine="0"/>
               <w:rPr>
-                <w:rFonts w:hint="eastAsia"/>
                 <w:sz w:val="21"/>
                 <w:szCs w:val="21"/>
               </w:rPr>
@@ -5884,7 +5834,6 @@
               <w:pStyle w:val="a9"/>
               <w:ind w:firstLineChars="0" w:firstLine="0"/>
               <w:rPr>
-                <w:rFonts w:hint="eastAsia"/>
                 <w:sz w:val="21"/>
                 <w:szCs w:val="21"/>
               </w:rPr>
@@ -5908,7 +5857,6 @@
               <w:pStyle w:val="a9"/>
               <w:ind w:firstLineChars="0" w:firstLine="0"/>
               <w:rPr>
-                <w:rFonts w:hint="eastAsia"/>
                 <w:sz w:val="21"/>
                 <w:szCs w:val="21"/>
               </w:rPr>
@@ -5936,7 +5884,6 @@
               <w:pStyle w:val="a9"/>
               <w:ind w:firstLineChars="0" w:firstLine="0"/>
               <w:rPr>
-                <w:rFonts w:hint="eastAsia"/>
                 <w:sz w:val="21"/>
                 <w:szCs w:val="21"/>
               </w:rPr>
@@ -5960,7 +5907,6 @@
               <w:pStyle w:val="a9"/>
               <w:ind w:firstLineChars="0" w:firstLine="0"/>
               <w:rPr>
-                <w:rFonts w:hint="eastAsia"/>
                 <w:sz w:val="21"/>
                 <w:szCs w:val="21"/>
               </w:rPr>
@@ -6024,9 +5970,6 @@
       <w:pPr>
         <w:pStyle w:val="a9"/>
         <w:ind w:firstLine="480"/>
-        <w:rPr>
-          <w:rFonts w:hint="eastAsia"/>
-        </w:rPr>
       </w:pPr>
     </w:p>
     <w:p>
@@ -6203,9 +6146,6 @@
       <w:pPr>
         <w:pStyle w:val="a9"/>
         <w:ind w:left="840" w:firstLine="480"/>
-        <w:rPr>
-          <w:rFonts w:hint="eastAsia"/>
-        </w:rPr>
       </w:pPr>
       <w:r>
         <w:t>QByteArray fileByteArray;</w:t>
@@ -6230,9 +6170,6 @@
       <w:pPr>
         <w:pStyle w:val="a9"/>
         <w:ind w:left="840" w:firstLine="480"/>
-        <w:rPr>
-          <w:rFonts w:hint="eastAsia"/>
-        </w:rPr>
       </w:pPr>
       <w:r>
         <w:t>long long fileSendByte;</w:t>
@@ -6314,9 +6251,6 @@
       <w:pPr>
         <w:pStyle w:val="a9"/>
         <w:ind w:left="840" w:firstLine="480"/>
-        <w:rPr>
-          <w:rFonts w:hint="eastAsia"/>
-        </w:rPr>
       </w:pPr>
       <w:r>
         <w:t>bool isSendingFile;</w:t>
@@ -6361,10 +6295,10 @@
       </w:pPr>
       <w:r>
         <w:object w:dxaOrig="13071" w:dyaOrig="8400" w14:anchorId="449032A3">
-          <v:shape id="_x0000_i1087" type="#_x0000_t75" style="width:453pt;height:291pt" o:ole="">
+          <v:shape id="_x0000_i1033" type="#_x0000_t75" style="width:452.9pt;height:291.05pt" o:ole="">
             <v:imagedata r:id="rId28" o:title=""/>
           </v:shape>
-          <o:OLEObject Type="Embed" ProgID="Visio.Drawing.15" ShapeID="_x0000_i1087" DrawAspect="Content" ObjectID="_1654969346" r:id="rId29"/>
+          <o:OLEObject Type="Embed" ProgID="Visio.Drawing.15" ShapeID="_x0000_i1033" DrawAspect="Content" ObjectID="_1677005485" r:id="rId29"/>
         </w:object>
       </w:r>
     </w:p>
@@ -6392,25 +6326,13 @@
         <w:rPr>
           <w:rFonts w:hint="eastAsia"/>
         </w:rPr>
-        <w:t>：发送</w:t>
-      </w:r>
-      <w:r>
-        <w:t>100B</w:t>
-      </w:r>
-      <w:r>
-        <w:rPr>
-          <w:rFonts w:hint="eastAsia"/>
-        </w:rPr>
-        <w:t>大小的文件块</w:t>
+        <w:t>：发送文件</w:t>
       </w:r>
     </w:p>
     <w:p>
       <w:pPr>
         <w:pStyle w:val="a9"/>
         <w:ind w:left="840" w:firstLineChars="0" w:firstLine="0"/>
-        <w:rPr>
-          <w:rFonts w:hint="eastAsia"/>
-        </w:rPr>
       </w:pPr>
       <w:r>
         <w:rPr>
@@ -6431,19 +6353,7 @@
         <w:rPr>
           <w:rFonts w:hint="eastAsia"/>
         </w:rPr>
-        <w:t>：接收</w:t>
-      </w:r>
-      <w:r>
-        <w:rPr>
-          <w:rFonts w:hint="eastAsia"/>
-        </w:rPr>
-        <w:t>100B</w:t>
-      </w:r>
-      <w:r>
-        <w:rPr>
-          <w:rFonts w:hint="eastAsia"/>
-        </w:rPr>
-        <w:t>大小的文件块</w:t>
+        <w:t>：接收文件</w:t>
       </w:r>
     </w:p>
     <w:p>
@@ -6465,30 +6375,6 @@
           <w:rFonts w:hint="eastAsia"/>
         </w:rPr>
         <w:t>：当发送完文件后停止发送，并发出结束信号</w:t>
-      </w:r>
-    </w:p>
-    <w:p>
-      <w:pPr>
-        <w:pStyle w:val="a9"/>
-        <w:ind w:left="840" w:firstLineChars="0" w:firstLine="0"/>
-      </w:pPr>
-      <w:r>
-        <w:rPr>
-          <w:rFonts w:hint="eastAsia"/>
-        </w:rPr>
-        <w:t>发送文件时，每发送一次文件块，建立一次</w:t>
-      </w:r>
-      <w:r>
-        <w:rPr>
-          <w:rFonts w:hint="eastAsia"/>
-        </w:rPr>
-        <w:t>TCP</w:t>
-      </w:r>
-      <w:r>
-        <w:rPr>
-          <w:rFonts w:hint="eastAsia"/>
-        </w:rPr>
-        <w:t>连接。</w:t>
       </w:r>
     </w:p>
     <w:p>
@@ -6558,6 +6444,9 @@
         <w:ind w:firstLine="480"/>
       </w:pPr>
       <w:r>
+        <w:rPr>
+          <w:noProof/>
+        </w:rPr>
         <w:drawing>
           <wp:inline distT="0" distB="0" distL="0" distR="0" wp14:anchorId="34D2B5BF" wp14:editId="12933CA0">
             <wp:extent cx="4051508" cy="1136708"/>
@@ -6619,6 +6508,9 @@
         <w:ind w:firstLine="480"/>
       </w:pPr>
       <w:r>
+        <w:rPr>
+          <w:noProof/>
+        </w:rPr>
         <w:drawing>
           <wp:inline distT="0" distB="0" distL="0" distR="0" wp14:anchorId="543D94F3" wp14:editId="5987FDC6">
             <wp:extent cx="2209914" cy="3695890"/>
@@ -6680,6 +6572,9 @@
         <w:ind w:firstLine="480"/>
       </w:pPr>
       <w:r>
+        <w:rPr>
+          <w:noProof/>
+        </w:rPr>
         <w:drawing>
           <wp:inline distT="0" distB="0" distL="0" distR="0" wp14:anchorId="14E23EBD" wp14:editId="468D841E">
             <wp:extent cx="4635738" cy="3543482"/>
@@ -6741,6 +6636,9 @@
         <w:ind w:firstLine="480"/>
       </w:pPr>
       <w:r>
+        <w:rPr>
+          <w:noProof/>
+        </w:rPr>
         <w:drawing>
           <wp:inline distT="0" distB="0" distL="0" distR="0" wp14:anchorId="258DD5C3" wp14:editId="4D4E5302">
             <wp:extent cx="3283119" cy="1028753"/>
@@ -6802,6 +6700,9 @@
         <w:ind w:firstLine="480"/>
       </w:pPr>
       <w:r>
+        <w:rPr>
+          <w:noProof/>
+        </w:rPr>
         <w:drawing>
           <wp:inline distT="0" distB="0" distL="0" distR="0" wp14:anchorId="370D3743" wp14:editId="110DC39C">
             <wp:extent cx="2952902" cy="920797"/>
@@ -6863,6 +6764,9 @@
         <w:ind w:firstLine="480"/>
       </w:pPr>
       <w:r>
+        <w:rPr>
+          <w:noProof/>
+        </w:rPr>
         <w:drawing>
           <wp:inline distT="0" distB="0" distL="0" distR="0" wp14:anchorId="122DB5ED" wp14:editId="7EA8FB44">
             <wp:extent cx="3416476" cy="806491"/>
@@ -6993,6 +6897,9 @@
         <w:t xml:space="preserve"> </w:t>
       </w:r>
       <w:r>
+        <w:rPr>
+          <w:noProof/>
+        </w:rPr>
         <w:drawing>
           <wp:inline distT="0" distB="0" distL="0" distR="0" wp14:anchorId="5F7B21C8" wp14:editId="40DD662E">
             <wp:extent cx="152400" cy="125307"/>
@@ -7090,6 +6997,9 @@
         <w:t xml:space="preserve"> </w:t>
       </w:r>
       <w:r>
+        <w:rPr>
+          <w:noProof/>
+        </w:rPr>
         <w:drawing>
           <wp:inline distT="0" distB="0" distL="0" distR="0" wp14:anchorId="258BEBED" wp14:editId="5317DE1B">
             <wp:extent cx="158750" cy="127690"/>
@@ -7184,6 +7094,9 @@
         <w:t xml:space="preserve"> </w:t>
       </w:r>
       <w:r>
+        <w:rPr>
+          <w:noProof/>
+        </w:rPr>
         <w:drawing>
           <wp:inline distT="0" distB="0" distL="0" distR="0" wp14:anchorId="09407319" wp14:editId="2A8AF056">
             <wp:extent cx="171450" cy="140970"/>
@@ -7254,6 +7167,9 @@
         <w:t xml:space="preserve"> </w:t>
       </w:r>
       <w:r>
+        <w:rPr>
+          <w:noProof/>
+        </w:rPr>
         <w:drawing>
           <wp:inline distT="0" distB="0" distL="0" distR="0" wp14:anchorId="3D101A38" wp14:editId="090BCB96">
             <wp:extent cx="169826" cy="146050"/>
@@ -7324,6 +7240,9 @@
         <w:t xml:space="preserve"> </w:t>
       </w:r>
       <w:r>
+        <w:rPr>
+          <w:noProof/>
+        </w:rPr>
         <w:drawing>
           <wp:inline distT="0" distB="0" distL="0" distR="0" wp14:anchorId="755C3EEB" wp14:editId="4DC5713F">
             <wp:extent cx="165100" cy="138834"/>
@@ -7394,6 +7313,9 @@
         <w:t xml:space="preserve"> </w:t>
       </w:r>
       <w:r>
+        <w:rPr>
+          <w:noProof/>
+        </w:rPr>
         <w:drawing>
           <wp:inline distT="0" distB="0" distL="0" distR="0" wp14:anchorId="0E0055C7" wp14:editId="68DAFB34">
             <wp:extent cx="167640" cy="152400"/>
@@ -7452,6 +7374,9 @@
         <w:t xml:space="preserve"> </w:t>
       </w:r>
       <w:r>
+        <w:rPr>
+          <w:noProof/>
+        </w:rPr>
         <w:drawing>
           <wp:inline distT="0" distB="0" distL="0" distR="0" wp14:anchorId="09134BA2" wp14:editId="0F3EC7CD">
             <wp:extent cx="171450" cy="141633"/>
@@ -7546,6 +7471,9 @@
         <w:t xml:space="preserve"> </w:t>
       </w:r>
       <w:r>
+        <w:rPr>
+          <w:noProof/>
+        </w:rPr>
         <w:drawing>
           <wp:inline distT="0" distB="0" distL="0" distR="0" wp14:anchorId="06D8151D" wp14:editId="2AAEBA20">
             <wp:extent cx="152400" cy="125307"/>
@@ -7646,6 +7574,9 @@
         <w:t xml:space="preserve"> </w:t>
       </w:r>
       <w:r>
+        <w:rPr>
+          <w:noProof/>
+        </w:rPr>
         <w:drawing>
           <wp:inline distT="0" distB="0" distL="0" distR="0" wp14:anchorId="089E9155" wp14:editId="463A1078">
             <wp:extent cx="171450" cy="140970"/>
@@ -7719,6 +7650,9 @@
         <w:t xml:space="preserve"> </w:t>
       </w:r>
       <w:r>
+        <w:rPr>
+          <w:noProof/>
+        </w:rPr>
         <w:drawing>
           <wp:inline distT="0" distB="0" distL="0" distR="0" wp14:anchorId="476A1017" wp14:editId="4AF80D35">
             <wp:extent cx="171450" cy="140970"/>
@@ -7804,6 +7738,9 @@
         <w:t xml:space="preserve"> </w:t>
       </w:r>
       <w:r>
+        <w:rPr>
+          <w:noProof/>
+        </w:rPr>
         <w:drawing>
           <wp:inline distT="0" distB="0" distL="0" distR="0" wp14:anchorId="412FBF7A" wp14:editId="4E84CBA1">
             <wp:extent cx="171450" cy="137905"/>
@@ -7940,6 +7877,9 @@
         <w:t xml:space="preserve"> </w:t>
       </w:r>
       <w:r>
+        <w:rPr>
+          <w:noProof/>
+        </w:rPr>
         <w:drawing>
           <wp:inline distT="0" distB="0" distL="0" distR="0" wp14:anchorId="5DE82439" wp14:editId="29890382">
             <wp:extent cx="158750" cy="139851"/>
@@ -8001,6 +7941,9 @@
         <w:t xml:space="preserve"> </w:t>
       </w:r>
       <w:r>
+        <w:rPr>
+          <w:noProof/>
+        </w:rPr>
         <w:drawing>
           <wp:inline distT="0" distB="0" distL="0" distR="0" wp14:anchorId="1A58DFFD" wp14:editId="5E95B1C5">
             <wp:extent cx="171450" cy="140970"/>
@@ -8074,6 +8017,9 @@
         <w:t xml:space="preserve"> </w:t>
       </w:r>
       <w:r>
+        <w:rPr>
+          <w:noProof/>
+        </w:rPr>
         <w:drawing>
           <wp:inline distT="0" distB="0" distL="0" distR="0" wp14:anchorId="4BFC2948" wp14:editId="6D007082">
             <wp:extent cx="154974" cy="133350"/>
@@ -8126,6 +8072,9 @@
         <w:t xml:space="preserve"> </w:t>
       </w:r>
       <w:r>
+        <w:rPr>
+          <w:noProof/>
+        </w:rPr>
         <w:drawing>
           <wp:inline distT="0" distB="0" distL="0" distR="0" wp14:anchorId="2ECC6EEB" wp14:editId="2F8E863C">
             <wp:extent cx="154803" cy="139700"/>
@@ -8238,6 +8187,9 @@
         <w:t xml:space="preserve"> </w:t>
       </w:r>
       <w:r>
+        <w:rPr>
+          <w:noProof/>
+        </w:rPr>
         <w:drawing>
           <wp:inline distT="0" distB="0" distL="0" distR="0" wp14:anchorId="480E9060" wp14:editId="68F1ECB1">
             <wp:extent cx="158750" cy="140291"/>
@@ -9096,6 +9048,9 @@
         <w:ind w:firstLine="480"/>
       </w:pPr>
       <w:r>
+        <w:rPr>
+          <w:noProof/>
+        </w:rPr>
         <w:drawing>
           <wp:inline distT="0" distB="0" distL="0" distR="0" wp14:anchorId="18F31D1A" wp14:editId="41B0321B">
             <wp:extent cx="2444876" cy="1117657"/>
@@ -9151,6 +9106,9 @@
         <w:ind w:firstLine="480"/>
       </w:pPr>
       <w:r>
+        <w:rPr>
+          <w:noProof/>
+        </w:rPr>
         <w:drawing>
           <wp:inline distT="0" distB="0" distL="0" distR="0" wp14:anchorId="74F6C655" wp14:editId="37C92DAD">
             <wp:extent cx="5003144" cy="2946400"/>
@@ -9218,6 +9176,9 @@
         <w:ind w:firstLine="480"/>
       </w:pPr>
       <w:r>
+        <w:rPr>
+          <w:noProof/>
+        </w:rPr>
         <w:drawing>
           <wp:inline distT="0" distB="0" distL="0" distR="0" wp14:anchorId="40C00591" wp14:editId="2E95DA99">
             <wp:extent cx="5866249" cy="2736850"/>
@@ -9285,6 +9246,9 @@
         <w:ind w:firstLine="480"/>
       </w:pPr>
       <w:r>
+        <w:rPr>
+          <w:noProof/>
+        </w:rPr>
         <w:drawing>
           <wp:inline distT="0" distB="0" distL="0" distR="0" wp14:anchorId="0DB61E82" wp14:editId="7EC7A04B">
             <wp:extent cx="5760085" cy="2467610"/>
@@ -9352,6 +9316,9 @@
         <w:ind w:firstLine="480"/>
       </w:pPr>
       <w:r>
+        <w:rPr>
+          <w:noProof/>
+        </w:rPr>
         <w:drawing>
           <wp:inline distT="0" distB="0" distL="0" distR="0" wp14:anchorId="5760E15F" wp14:editId="1649827F">
             <wp:extent cx="5760085" cy="2426335"/>
@@ -9395,6 +9362,9 @@
         <w:ind w:firstLine="480"/>
       </w:pPr>
       <w:r>
+        <w:rPr>
+          <w:noProof/>
+        </w:rPr>
         <w:drawing>
           <wp:inline distT="0" distB="0" distL="0" distR="0" wp14:anchorId="0945D41F" wp14:editId="31FB4D36">
             <wp:extent cx="5760085" cy="2422525"/>
@@ -9438,6 +9408,9 @@
         <w:ind w:firstLine="480"/>
       </w:pPr>
       <w:r>
+        <w:rPr>
+          <w:noProof/>
+        </w:rPr>
         <w:drawing>
           <wp:inline distT="0" distB="0" distL="0" distR="0" wp14:anchorId="530D5F2A" wp14:editId="7BC7A022">
             <wp:extent cx="5238750" cy="2195759"/>
@@ -9505,6 +9478,9 @@
         <w:ind w:firstLine="480"/>
       </w:pPr>
       <w:r>
+        <w:rPr>
+          <w:noProof/>
+        </w:rPr>
         <w:drawing>
           <wp:inline distT="0" distB="0" distL="0" distR="0" wp14:anchorId="0987E6B4" wp14:editId="262DCB3F">
             <wp:extent cx="3194050" cy="2686903"/>
@@ -9572,6 +9548,9 @@
         <w:ind w:firstLine="480"/>
       </w:pPr>
       <w:r>
+        <w:rPr>
+          <w:noProof/>
+        </w:rPr>
         <w:drawing>
           <wp:inline distT="0" distB="0" distL="0" distR="0" wp14:anchorId="7A53974E" wp14:editId="262BD78D">
             <wp:extent cx="3200400" cy="2726448"/>
@@ -9625,11 +9604,11 @@
       <w:pPr>
         <w:pStyle w:val="a9"/>
         <w:ind w:firstLine="480"/>
-        <w:rPr>
-          <w:rFonts w:hint="eastAsia"/>
-        </w:rPr>
-      </w:pPr>
-      <w:r>
+      </w:pPr>
+      <w:r>
+        <w:rPr>
+          <w:noProof/>
+        </w:rPr>
         <w:drawing>
           <wp:inline distT="0" distB="0" distL="0" distR="0" wp14:anchorId="1A013A76" wp14:editId="2E656ECB">
             <wp:extent cx="3594100" cy="3041583"/>
@@ -9987,9 +9966,6 @@
       <w:pPr>
         <w:pStyle w:val="a9"/>
         <w:ind w:firstLine="480"/>
-        <w:rPr>
-          <w:rFonts w:hint="eastAsia"/>
-        </w:rPr>
       </w:pPr>
       <w:r>
         <w:rPr>

</xml_diff>